<commit_message>
deploy diennk code techbasevn
</commit_message>
<xml_diff>
--- a/instruction.docx
+++ b/instruction.docx
@@ -205,7 +205,25 @@
           <w:sz w:val="24"/>
           <w:szCs w:val="24"/>
         </w:rPr>
-        <w:t>covid19.techbasevn</w:t>
+        <w:t>covid19</w:t>
+      </w:r>
+      <w:r>
+        <w:rPr>
+          <w:rFonts w:ascii="Times New Roman" w:hAnsi="Times New Roman" w:cs="Times New Roman"/>
+          <w:b/>
+          <w:sz w:val="24"/>
+          <w:szCs w:val="24"/>
+        </w:rPr>
+        <w:t>diennk</w:t>
+      </w:r>
+      <w:r>
+        <w:rPr>
+          <w:rFonts w:ascii="Times New Roman" w:hAnsi="Times New Roman" w:cs="Times New Roman"/>
+          <w:b/>
+          <w:sz w:val="24"/>
+          <w:szCs w:val="24"/>
+        </w:rPr>
+        <w:t>.techbasevn</w:t>
       </w:r>
     </w:p>
     <w:p>
@@ -290,7 +308,7 @@
           <w:sz w:val="24"/>
           <w:szCs w:val="24"/>
         </w:rPr>
-        <w:t>covid19-dist</w:t>
+        <w:t>covid19-diennk-dist</w:t>
       </w:r>
       <w:r>
         <w:rPr>
@@ -349,19 +367,38 @@
       <w:r>
         <w:rPr>
           <w:rFonts w:ascii="Times New Roman" w:hAnsi="Times New Roman" w:cs="Times New Roman"/>
-          <w:sz w:val="24"/>
-          <w:szCs w:val="24"/>
-        </w:rPr>
-        <w:t xml:space="preserve"> </w:t>
-      </w:r>
-      <w:r>
-        <w:rPr>
-          <w:rFonts w:ascii="Times New Roman" w:hAnsi="Times New Roman" w:cs="Times New Roman"/>
-          <w:b/>
-          <w:sz w:val="24"/>
-          <w:szCs w:val="24"/>
-        </w:rPr>
-        <w:t>covid19.techbasevn</w:t>
+          <w:b/>
+          <w:sz w:val="24"/>
+          <w:szCs w:val="24"/>
+        </w:rPr>
+        <w:t xml:space="preserve"> </w:t>
+      </w:r>
+      <w:r>
+        <w:rPr>
+          <w:rFonts w:ascii="Times New Roman" w:hAnsi="Times New Roman" w:cs="Times New Roman"/>
+          <w:b/>
+          <w:sz w:val="24"/>
+          <w:szCs w:val="24"/>
+        </w:rPr>
+        <w:t>covid19</w:t>
+      </w:r>
+      <w:r>
+        <w:rPr>
+          <w:rFonts w:ascii="Times New Roman" w:hAnsi="Times New Roman" w:cs="Times New Roman"/>
+          <w:b/>
+          <w:sz w:val="24"/>
+          <w:szCs w:val="24"/>
+        </w:rPr>
+        <w:t>diennk</w:t>
+      </w:r>
+      <w:r>
+        <w:rPr>
+          <w:rFonts w:ascii="Times New Roman" w:hAnsi="Times New Roman" w:cs="Times New Roman"/>
+          <w:b/>
+          <w:sz w:val="24"/>
+          <w:szCs w:val="24"/>
+        </w:rPr>
+        <w:t>.techbasevn</w:t>
       </w:r>
     </w:p>
     <w:p>
@@ -450,7 +487,6 @@
         <w:t xml:space="preserve"> </w:t>
       </w:r>
       <w:proofErr w:type="spellStart"/>
-      <w:proofErr w:type="gramStart"/>
       <w:r>
         <w:rPr>
           <w:rFonts w:ascii="Times New Roman" w:hAnsi="Times New Roman" w:cs="Times New Roman"/>
@@ -466,16 +502,7 @@
           <w:sz w:val="24"/>
           <w:szCs w:val="24"/>
         </w:rPr>
-        <w:t xml:space="preserve"> ,</w:t>
-      </w:r>
-      <w:proofErr w:type="gramEnd"/>
-      <w:r>
-        <w:rPr>
-          <w:rFonts w:ascii="Times New Roman" w:hAnsi="Times New Roman" w:cs="Times New Roman"/>
-          <w:sz w:val="24"/>
-          <w:szCs w:val="24"/>
-        </w:rPr>
-        <w:t xml:space="preserve"> </w:t>
+        <w:t xml:space="preserve"> , </w:t>
       </w:r>
       <w:proofErr w:type="spellStart"/>
       <w:r>
@@ -529,7 +556,36 @@
           <w:sz w:val="24"/>
           <w:szCs w:val="24"/>
         </w:rPr>
-        <w:t>covid19.techbasevn</w:t>
+        <w:t xml:space="preserve"> </w:t>
+      </w:r>
+      <w:r>
+        <w:rPr>
+          <w:rFonts w:ascii="Times New Roman" w:hAnsi="Times New Roman" w:cs="Times New Roman"/>
+          <w:b/>
+          <w:sz w:val="24"/>
+          <w:szCs w:val="24"/>
+        </w:rPr>
+        <w:t>covid19</w:t>
+      </w:r>
+      <w:r>
+        <w:rPr>
+          <w:rFonts w:ascii="Times New Roman" w:hAnsi="Times New Roman" w:cs="Times New Roman"/>
+          <w:b/>
+          <w:sz w:val="24"/>
+          <w:szCs w:val="24"/>
+        </w:rPr>
+        <w:t>diennk</w:t>
+      </w:r>
+      <w:bookmarkStart w:id="0" w:name="_GoBack"/>
+      <w:bookmarkEnd w:id="0"/>
+      <w:r>
+        <w:rPr>
+          <w:rFonts w:ascii="Times New Roman" w:hAnsi="Times New Roman" w:cs="Times New Roman"/>
+          <w:b/>
+          <w:sz w:val="24"/>
+          <w:szCs w:val="24"/>
+        </w:rPr>
+        <w:t>.techbasevn</w:t>
       </w:r>
     </w:p>
     <w:p>
@@ -538,8 +594,6 @@
           <w:rFonts w:ascii="Times New Roman" w:hAnsi="Times New Roman" w:cs="Times New Roman"/>
         </w:rPr>
       </w:pPr>
-      <w:bookmarkStart w:id="0" w:name="_GoBack"/>
-      <w:bookmarkEnd w:id="0"/>
     </w:p>
     <w:sectPr>
       <w:pgSz w:w="12240" w:h="15840"/>

</xml_diff>